<commit_message>
Economcis olympiad is finihsed
And i misspell equilibrium as equilibrum
</commit_message>
<xml_diff>
--- a/個人申請/台北大學 經濟學系.docx
+++ b/個人申請/台北大學 經濟學系.docx
@@ -1,10 +1,10 @@
 
 <file path=word/document.xml><?xml version="1.0" encoding="utf-8"?>
-<w:document xmlns:wpc="http://schemas.microsoft.com/office/word/2010/wordprocessingCanvas" xmlns:cx="http://schemas.microsoft.com/office/drawing/2014/chartex" xmlns:cx1="http://schemas.microsoft.com/office/drawing/2015/9/8/chartex" xmlns:cx2="http://schemas.microsoft.com/office/drawing/2015/10/21/chartex" xmlns:cx3="http://schemas.microsoft.com/office/drawing/2016/5/9/chartex" xmlns:cx4="http://schemas.microsoft.com/office/drawing/2016/5/10/chartex" xmlns:cx5="http://schemas.microsoft.com/office/drawing/2016/5/11/chartex" xmlns:cx6="http://schemas.microsoft.com/office/drawing/2016/5/12/chartex" xmlns:cx7="http://schemas.microsoft.com/office/drawing/2016/5/13/chartex" xmlns:cx8="http://schemas.microsoft.com/office/drawing/2016/5/14/chartex" xmlns:mc="http://schemas.openxmlformats.org/markup-compatibility/2006" xmlns:aink="http://schemas.microsoft.com/office/drawing/2016/ink" xmlns:am3d="http://schemas.microsoft.com/office/drawing/2017/model3d" xmlns:o="urn:schemas-microsoft-com:office:office" xmlns:r="http://schemas.openxmlformats.org/officeDocument/2006/relationships" xmlns:m="http://schemas.openxmlformats.org/officeDocument/2006/math" xmlns:v="urn:schemas-microsoft-com:vml" xmlns:wp14="http://schemas.microsoft.com/office/word/2010/wordprocessingDrawing" xmlns:wp="http://schemas.openxmlformats.org/drawingml/2006/wordprocessingDrawing" xmlns:w10="urn:schemas-microsoft-com:office:word" xmlns:w="http://schemas.openxmlformats.org/wordprocessingml/2006/main" xmlns:w14="http://schemas.microsoft.com/office/word/2010/wordml" xmlns:w15="http://schemas.microsoft.com/office/word/2012/wordml" xmlns:w16cid="http://schemas.microsoft.com/office/word/2016/wordml/cid" xmlns:w16se="http://schemas.microsoft.com/office/word/2015/wordml/symex" xmlns:wpg="http://schemas.microsoft.com/office/word/2010/wordprocessingGroup" xmlns:wpi="http://schemas.microsoft.com/office/word/2010/wordprocessingInk" xmlns:wne="http://schemas.microsoft.com/office/word/2006/wordml" xmlns:wps="http://schemas.microsoft.com/office/word/2010/wordprocessingShape" mc:Ignorable="w14 w15 w16se w16cid wp14">
+<w:document xmlns:wpc="http://schemas.microsoft.com/office/word/2010/wordprocessingCanvas" xmlns:mc="http://schemas.openxmlformats.org/markup-compatibility/2006" xmlns:o="urn:schemas-microsoft-com:office:office" xmlns:r="http://schemas.openxmlformats.org/officeDocument/2006/relationships" xmlns:m="http://schemas.openxmlformats.org/officeDocument/2006/math" xmlns:v="urn:schemas-microsoft-com:vml" xmlns:wp14="http://schemas.microsoft.com/office/word/2010/wordprocessingDrawing" xmlns:wp="http://schemas.openxmlformats.org/drawingml/2006/wordprocessingDrawing" xmlns:w10="urn:schemas-microsoft-com:office:word" xmlns:w="http://schemas.openxmlformats.org/wordprocessingml/2006/main" xmlns:w14="http://schemas.microsoft.com/office/word/2010/wordml" xmlns:w15="http://schemas.microsoft.com/office/word/2012/wordml" xmlns:wpg="http://schemas.microsoft.com/office/word/2010/wordprocessingGroup" xmlns:wpi="http://schemas.microsoft.com/office/word/2010/wordprocessingInk" xmlns:wne="http://schemas.microsoft.com/office/word/2006/wordml" xmlns:wps="http://schemas.microsoft.com/office/word/2010/wordprocessingShape" mc:Ignorable="w14 w15 wp14">
   <w:body>
     <w:p>
       <w:pPr>
-        <w:pStyle w:val="Heading2"/>
+        <w:pStyle w:val="2"/>
       </w:pPr>
       <w:bookmarkStart w:id="0" w:name="_Toc28455715"/>
       <w:r>
@@ -17,7 +17,7 @@
     </w:p>
     <w:p>
       <w:pPr>
-        <w:pStyle w:val="Heading3"/>
+        <w:pStyle w:val="3"/>
       </w:pPr>
       <w:bookmarkStart w:id="1" w:name="_Toc28455716"/>
       <w:r>
@@ -70,7 +70,7 @@
       </w:r>
       <w:r>
         <w:rPr>
-          <w:rStyle w:val="Emphasis"/>
+          <w:rStyle w:val="a8"/>
           <w:rFonts w:hint="eastAsia"/>
         </w:rPr>
         <w:t>社會科學</w:t>
@@ -83,7 +83,7 @@
       </w:r>
       <w:r>
         <w:rPr>
-          <w:rStyle w:val="Emphasis"/>
+          <w:rStyle w:val="a8"/>
           <w:rFonts w:hint="eastAsia"/>
         </w:rPr>
         <w:t>高度聲望</w:t>
@@ -98,26 +98,12 @@
         <w:rPr>
           <w:rFonts w:hint="eastAsia"/>
         </w:rPr>
-        <w:t>若</w:t>
-      </w:r>
-      <w:proofErr w:type="gramStart"/>
-      <w:r>
-        <w:rPr>
-          <w:rFonts w:hint="eastAsia"/>
-        </w:rPr>
-        <w:t>能幸逢</w:t>
-      </w:r>
-      <w:proofErr w:type="gramEnd"/>
-      <w:r>
-        <w:rPr>
-          <w:rFonts w:hint="eastAsia"/>
-        </w:rPr>
-        <w:t>伯樂之恩，實屬榮幸，不盡感激。</w:t>
-      </w:r>
-    </w:p>
-    <w:p>
-      <w:pPr>
-        <w:pStyle w:val="Heading3"/>
+        <w:t>若能幸逢伯樂之恩，實屬榮幸，不盡感激。</w:t>
+      </w:r>
+    </w:p>
+    <w:p>
+      <w:pPr>
+        <w:pStyle w:val="3"/>
       </w:pPr>
       <w:bookmarkStart w:id="2" w:name="_Toc28455717"/>
       <w:r>
@@ -173,7 +159,7 @@
       </w:r>
       <w:r>
         <w:rPr>
-          <w:rStyle w:val="Emphasis"/>
+          <w:rStyle w:val="a8"/>
           <w:rFonts w:hint="eastAsia"/>
         </w:rPr>
         <w:t>午餐系統及分析</w:t>
@@ -216,7 +202,7 @@
       </w:r>
       <w:r>
         <w:rPr>
-          <w:rStyle w:val="Emphasis"/>
+          <w:rStyle w:val="a8"/>
           <w:rFonts w:hint="eastAsia"/>
         </w:rPr>
         <w:t>消費者偏好</w:t>
@@ -229,7 +215,7 @@
       </w:r>
       <w:r>
         <w:rPr>
-          <w:rStyle w:val="Emphasis"/>
+          <w:rStyle w:val="a8"/>
           <w:rFonts w:hint="eastAsia"/>
         </w:rPr>
         <w:t>市場供需</w:t>
@@ -248,7 +234,7 @@
       </w:r>
       <w:r>
         <w:rPr>
-          <w:rStyle w:val="Emphasis"/>
+          <w:rStyle w:val="a8"/>
           <w:rFonts w:hint="eastAsia"/>
         </w:rPr>
         <w:t>經濟學的好奇心</w:t>
@@ -268,238 +254,259 @@
         <w:rPr>
           <w:rFonts w:hint="eastAsia"/>
         </w:rPr>
-        <w:t>先前，我花了一千元去買比</w:t>
-      </w:r>
-      <w:proofErr w:type="gramStart"/>
-      <w:r>
-        <w:rPr>
-          <w:rFonts w:hint="eastAsia"/>
-        </w:rPr>
-        <w:t>特</w:t>
-      </w:r>
-      <w:proofErr w:type="gramEnd"/>
-      <w:r>
-        <w:rPr>
-          <w:rFonts w:hint="eastAsia"/>
-        </w:rPr>
-        <w:t>幣，過了一</w:t>
-      </w:r>
-      <w:bookmarkStart w:id="3" w:name="_GoBack"/>
+        <w:t>先前，我花了一千元去買比特幣，過了一陣子，幾乎忘記擁有這比特幣</w:t>
+      </w:r>
+      <w:r>
+        <w:rPr>
+          <w:rFonts w:hint="eastAsia"/>
+        </w:rPr>
+        <w:t>e</w:t>
+      </w:r>
+      <w:r>
+        <w:rPr>
+          <w:rFonts w:hint="eastAsia"/>
+        </w:rPr>
+        <w:t>再想起他</w:t>
+      </w:r>
+      <w:r>
+        <w:rPr>
+          <w:rFonts w:hint="eastAsia"/>
+        </w:rPr>
+        <w:t>時，</w:t>
+      </w:r>
+      <w:r>
+        <w:rPr>
+          <w:rFonts w:hint="eastAsia"/>
+        </w:rPr>
+        <w:t>是看到新聞「</w:t>
+      </w:r>
+      <w:r>
+        <w:rPr>
+          <w:rStyle w:val="a8"/>
+          <w:rFonts w:hint="eastAsia"/>
+        </w:rPr>
+        <w:t>比特幣大漲</w:t>
+      </w:r>
+      <w:r>
+        <w:rPr>
+          <w:rFonts w:hint="eastAsia"/>
+        </w:rPr>
+        <w:t>」，猛然發現投入的一千元幾乎翻倍，變成兩千元，此時，我對</w:t>
+      </w:r>
+      <w:r>
+        <w:rPr>
+          <w:rStyle w:val="a8"/>
+          <w:rFonts w:hint="eastAsia"/>
+        </w:rPr>
+        <w:t>金融與經濟更感興趣</w:t>
+      </w:r>
+      <w:r>
+        <w:rPr>
+          <w:rFonts w:hint="eastAsia"/>
+        </w:rPr>
+        <w:t>了，學習金融與經濟必能提供我良好的</w:t>
+      </w:r>
+      <w:r>
+        <w:rPr>
+          <w:rStyle w:val="a8"/>
+          <w:rFonts w:hint="eastAsia"/>
+        </w:rPr>
+        <w:t>理財知識</w:t>
+      </w:r>
+      <w:r>
+        <w:rPr>
+          <w:rFonts w:hint="eastAsia"/>
+        </w:rPr>
+        <w:t>。</w:t>
+      </w:r>
+    </w:p>
+    <w:p>
+      <w:r>
+        <w:tab/>
+      </w:r>
+      <w:r>
+        <w:rPr>
+          <w:rFonts w:hint="eastAsia"/>
+        </w:rPr>
+        <w:t>在好奇心的驅使下，我去參加</w:t>
+      </w:r>
+      <w:r>
+        <w:rPr>
+          <w:rStyle w:val="a8"/>
+          <w:rFonts w:hint="eastAsia"/>
+        </w:rPr>
+        <w:t>經濟學奧林匹亞</w:t>
+      </w:r>
+      <w:r>
+        <w:rPr>
+          <w:rFonts w:hint="eastAsia"/>
+        </w:rPr>
+        <w:t>，準備奧林匹亞的途中，我學到了大量的</w:t>
+      </w:r>
+      <w:r>
+        <w:rPr>
+          <w:rStyle w:val="a8"/>
+          <w:rFonts w:hint="eastAsia"/>
+        </w:rPr>
+        <w:t>經濟理論</w:t>
+      </w:r>
+      <w:r>
+        <w:rPr>
+          <w:rFonts w:hint="eastAsia"/>
+        </w:rPr>
+        <w:t>，包括</w:t>
+      </w:r>
+      <w:r>
+        <w:rPr>
+          <w:rFonts w:hint="eastAsia"/>
+        </w:rPr>
+        <w:t>Pareto efficient</w:t>
+      </w:r>
+      <w:r>
+        <w:rPr>
+          <w:rFonts w:hint="eastAsia"/>
+        </w:rPr>
+        <w:t>、</w:t>
+      </w:r>
+      <w:r>
+        <w:rPr>
+          <w:rFonts w:hint="eastAsia"/>
+        </w:rPr>
+        <w:t xml:space="preserve">Nash </w:t>
+      </w:r>
+      <w:r>
+        <w:t>equilibrum</w:t>
+      </w:r>
+      <w:r>
+        <w:rPr>
+          <w:rFonts w:hint="eastAsia"/>
+        </w:rPr>
+        <w:t>以及</w:t>
+      </w:r>
+      <w:r>
+        <w:rPr>
+          <w:rFonts w:hint="eastAsia"/>
+        </w:rPr>
+        <w:t>Income inequality</w:t>
+      </w:r>
+      <w:r>
+        <w:rPr>
+          <w:rFonts w:hint="eastAsia"/>
+        </w:rPr>
+        <w:t>，這讓我對經濟學</w:t>
+      </w:r>
+      <w:r>
+        <w:rPr>
+          <w:rStyle w:val="a8"/>
+          <w:rFonts w:hint="eastAsia"/>
+        </w:rPr>
+        <w:t>更感興趣</w:t>
+      </w:r>
+      <w:r>
+        <w:rPr>
+          <w:rFonts w:hint="eastAsia"/>
+        </w:rPr>
+        <w:t>。</w:t>
+      </w:r>
+    </w:p>
+    <w:p>
+      <w:r>
+        <w:tab/>
+      </w:r>
+      <w:r>
+        <w:rPr>
+          <w:rFonts w:hint="eastAsia"/>
+        </w:rPr>
+        <w:t>因此</w:t>
+      </w:r>
+      <w:r>
+        <w:rPr>
+          <w:rFonts w:hint="eastAsia"/>
+        </w:rPr>
+        <w:t>，</w:t>
+      </w:r>
+      <w:r>
+        <w:rPr>
+          <w:rFonts w:hint="eastAsia"/>
+        </w:rPr>
+        <w:t>我想要</w:t>
+      </w:r>
+      <w:r>
+        <w:rPr>
+          <w:rStyle w:val="a8"/>
+          <w:rFonts w:hint="eastAsia"/>
+        </w:rPr>
+        <w:t>學習經濟學</w:t>
+      </w:r>
+      <w:r>
+        <w:rPr>
+          <w:rFonts w:hint="eastAsia"/>
+        </w:rPr>
+        <w:t>，了解</w:t>
+      </w:r>
+      <w:r>
+        <w:rPr>
+          <w:rStyle w:val="a8"/>
+          <w:rFonts w:hint="eastAsia"/>
+        </w:rPr>
+        <w:t>市場供需</w:t>
+      </w:r>
+      <w:r>
+        <w:rPr>
+          <w:rFonts w:hint="eastAsia"/>
+        </w:rPr>
+        <w:t>，了解</w:t>
+      </w:r>
+      <w:r>
+        <w:rPr>
+          <w:rStyle w:val="a8"/>
+          <w:rFonts w:hint="eastAsia"/>
+        </w:rPr>
+        <w:t>經濟理論</w:t>
+      </w:r>
+      <w:r>
+        <w:rPr>
+          <w:rFonts w:hint="eastAsia"/>
+        </w:rPr>
+        <w:t>，成為經濟學系的一份子</w:t>
+      </w:r>
+      <w:r>
+        <w:rPr>
+          <w:rFonts w:hint="eastAsia"/>
+        </w:rPr>
+        <w:t>。</w:t>
+      </w:r>
+    </w:p>
+    <w:p>
+      <w:pPr>
+        <w:pStyle w:val="3"/>
+      </w:pPr>
+      <w:bookmarkStart w:id="3" w:name="_Toc28455718"/>
+      <w:r>
+        <w:rPr>
+          <w:rFonts w:hint="eastAsia"/>
+        </w:rPr>
+        <w:t>(</w:t>
+      </w:r>
+      <w:r>
+        <w:rPr>
+          <w:rFonts w:hint="eastAsia"/>
+        </w:rPr>
+        <w:t>三</w:t>
+      </w:r>
+      <w:r>
+        <w:rPr>
+          <w:rFonts w:hint="eastAsia"/>
+        </w:rPr>
+        <w:t>)</w:t>
+      </w:r>
+      <w:r>
+        <w:rPr>
+          <w:rFonts w:hint="eastAsia"/>
+        </w:rPr>
+        <w:t>、大學展望</w:t>
+      </w:r>
       <w:bookmarkEnd w:id="3"/>
-      <w:r>
-        <w:rPr>
-          <w:rFonts w:hint="eastAsia"/>
-        </w:rPr>
-        <w:t>陣子，幾乎忘記擁有這比</w:t>
-      </w:r>
-      <w:proofErr w:type="gramStart"/>
-      <w:r>
-        <w:rPr>
-          <w:rFonts w:hint="eastAsia"/>
-        </w:rPr>
-        <w:t>特</w:t>
-      </w:r>
-      <w:proofErr w:type="gramEnd"/>
-      <w:r>
-        <w:rPr>
-          <w:rFonts w:hint="eastAsia"/>
-        </w:rPr>
-        <w:t>幣，再想起他</w:t>
-      </w:r>
-      <w:r>
-        <w:rPr>
-          <w:rFonts w:hint="eastAsia"/>
-        </w:rPr>
-        <w:t>時，</w:t>
-      </w:r>
-      <w:r>
-        <w:rPr>
-          <w:rFonts w:hint="eastAsia"/>
-        </w:rPr>
-        <w:t>是看到新聞「</w:t>
-      </w:r>
-      <w:r>
-        <w:rPr>
-          <w:rStyle w:val="Emphasis"/>
-          <w:rFonts w:hint="eastAsia"/>
-        </w:rPr>
-        <w:t>比</w:t>
-      </w:r>
-      <w:proofErr w:type="gramStart"/>
-      <w:r>
-        <w:rPr>
-          <w:rStyle w:val="Emphasis"/>
-          <w:rFonts w:hint="eastAsia"/>
-        </w:rPr>
-        <w:t>特</w:t>
-      </w:r>
-      <w:proofErr w:type="gramEnd"/>
-      <w:r>
-        <w:rPr>
-          <w:rStyle w:val="Emphasis"/>
-          <w:rFonts w:hint="eastAsia"/>
-        </w:rPr>
-        <w:t>幣大漲</w:t>
-      </w:r>
-      <w:r>
-        <w:rPr>
-          <w:rFonts w:hint="eastAsia"/>
-        </w:rPr>
-        <w:t>」，猛然發現投入的一千元幾乎翻</w:t>
-      </w:r>
-      <w:proofErr w:type="gramStart"/>
-      <w:r>
-        <w:rPr>
-          <w:rFonts w:hint="eastAsia"/>
-        </w:rPr>
-        <w:t>倍</w:t>
-      </w:r>
-      <w:proofErr w:type="gramEnd"/>
-      <w:r>
-        <w:rPr>
-          <w:rFonts w:hint="eastAsia"/>
-        </w:rPr>
-        <w:t>，變成兩千元，此時，我對</w:t>
-      </w:r>
-      <w:r>
-        <w:rPr>
-          <w:rStyle w:val="Emphasis"/>
-          <w:rFonts w:hint="eastAsia"/>
-        </w:rPr>
-        <w:t>金融與經濟更感興趣</w:t>
-      </w:r>
-      <w:r>
-        <w:rPr>
-          <w:rFonts w:hint="eastAsia"/>
-        </w:rPr>
-        <w:t>了，學習金融與經濟必能提供我良好的</w:t>
-      </w:r>
-      <w:r>
-        <w:rPr>
-          <w:rStyle w:val="Emphasis"/>
-          <w:rFonts w:hint="eastAsia"/>
-        </w:rPr>
-        <w:t>理財知識</w:t>
-      </w:r>
-      <w:r>
-        <w:rPr>
-          <w:rFonts w:hint="eastAsia"/>
-        </w:rPr>
-        <w:t>。</w:t>
-      </w:r>
-    </w:p>
-    <w:p>
-      <w:r>
-        <w:tab/>
-      </w:r>
-      <w:r>
-        <w:rPr>
-          <w:rFonts w:hint="eastAsia"/>
-        </w:rPr>
-        <w:t>因此</w:t>
-      </w:r>
-      <w:r>
-        <w:rPr>
-          <w:rFonts w:hint="eastAsia"/>
-        </w:rPr>
-        <w:t>，</w:t>
-      </w:r>
-      <w:r>
-        <w:rPr>
-          <w:rFonts w:hint="eastAsia"/>
-        </w:rPr>
-        <w:t>我想要</w:t>
-      </w:r>
-      <w:r>
-        <w:rPr>
-          <w:rStyle w:val="Emphasis"/>
-          <w:rFonts w:hint="eastAsia"/>
-        </w:rPr>
-        <w:t>學習經濟學</w:t>
-      </w:r>
-      <w:r>
-        <w:rPr>
-          <w:rFonts w:hint="eastAsia"/>
-        </w:rPr>
-        <w:t>，了解</w:t>
-      </w:r>
-      <w:r>
-        <w:rPr>
-          <w:rStyle w:val="Emphasis"/>
-          <w:rFonts w:hint="eastAsia"/>
-        </w:rPr>
-        <w:t>市場供需</w:t>
-      </w:r>
-      <w:r>
-        <w:rPr>
-          <w:rFonts w:hint="eastAsia"/>
-        </w:rPr>
-        <w:t>，了解</w:t>
-      </w:r>
-      <w:r>
-        <w:rPr>
-          <w:rStyle w:val="Emphasis"/>
-          <w:rFonts w:hint="eastAsia"/>
-        </w:rPr>
-        <w:t>經濟理論</w:t>
-      </w:r>
-      <w:r>
-        <w:rPr>
-          <w:rFonts w:hint="eastAsia"/>
-        </w:rPr>
-        <w:t>，成為經濟學系的</w:t>
-      </w:r>
-      <w:proofErr w:type="gramStart"/>
-      <w:r>
-        <w:rPr>
-          <w:rFonts w:hint="eastAsia"/>
-        </w:rPr>
-        <w:t>一</w:t>
-      </w:r>
-      <w:proofErr w:type="gramEnd"/>
-      <w:r>
-        <w:rPr>
-          <w:rFonts w:hint="eastAsia"/>
-        </w:rPr>
-        <w:t>份子</w:t>
-      </w:r>
-      <w:r>
-        <w:rPr>
-          <w:rFonts w:hint="eastAsia"/>
-        </w:rPr>
-        <w:t>。</w:t>
-      </w:r>
-    </w:p>
-    <w:p>
-      <w:pPr>
-        <w:pStyle w:val="Heading3"/>
-      </w:pPr>
-      <w:bookmarkStart w:id="4" w:name="_Toc28455718"/>
-      <w:r>
-        <w:rPr>
-          <w:rFonts w:hint="eastAsia"/>
-        </w:rPr>
-        <w:t>(</w:t>
-      </w:r>
-      <w:r>
-        <w:rPr>
-          <w:rFonts w:hint="eastAsia"/>
-        </w:rPr>
-        <w:t>三</w:t>
-      </w:r>
-      <w:r>
-        <w:rPr>
-          <w:rFonts w:hint="eastAsia"/>
-        </w:rPr>
-        <w:t>)</w:t>
-      </w:r>
-      <w:r>
-        <w:rPr>
-          <w:rFonts w:hint="eastAsia"/>
-        </w:rPr>
-        <w:t>、大學展望</w:t>
-      </w:r>
-      <w:bookmarkEnd w:id="4"/>
     </w:p>
     <w:p>
       <w:pPr>
@@ -514,7 +521,7 @@
     </w:p>
     <w:tbl>
       <w:tblPr>
-        <w:tblStyle w:val="TableGrid"/>
+        <w:tblStyle w:val="a7"/>
         <w:tblW w:w="0" w:type="auto"/>
         <w:tblLook w:val="04A0" w:firstRow="1" w:lastRow="0" w:firstColumn="1" w:lastColumn="0" w:noHBand="0" w:noVBand="1"/>
       </w:tblPr>
@@ -533,7 +540,7 @@
             <w:pPr>
               <w:jc w:val="center"/>
             </w:pPr>
-            <w:bookmarkStart w:id="5" w:name="_Toc28455719"/>
+            <w:bookmarkStart w:id="4" w:name="_Toc28455719"/>
             <w:r>
               <w:rPr>
                 <w:rFonts w:hint="eastAsia"/>
@@ -599,27 +606,8 @@
       </w:tr>
     </w:tbl>
     <w:p>
-      <w:r>
-        <w:tab/>
-      </w:r>
-    </w:p>
-    <w:p>
-      <w:pPr>
-        <w:widowControl/>
-        <w:spacing w:line="240" w:lineRule="auto"/>
-        <w:rPr>
-          <w:rFonts w:asciiTheme="majorHAnsi" w:eastAsiaTheme="majorEastAsia" w:hAnsiTheme="majorHAnsi" w:cstheme="majorBidi"/>
-          <w:sz w:val="32"/>
-          <w:szCs w:val="26"/>
-        </w:rPr>
-      </w:pPr>
-      <w:r>
-        <w:br w:type="page"/>
-      </w:r>
-    </w:p>
-    <w:p>
-      <w:pPr>
-        <w:pStyle w:val="Heading2"/>
+      <w:pPr>
+        <w:pStyle w:val="2"/>
       </w:pPr>
       <w:r>
         <w:rPr>
@@ -628,53 +616,53 @@
         <w:lastRenderedPageBreak/>
         <w:t>二、讀書計畫</w:t>
       </w:r>
+      <w:bookmarkEnd w:id="4"/>
+    </w:p>
+    <w:p>
+      <w:pPr>
+        <w:pStyle w:val="3"/>
+      </w:pPr>
+      <w:bookmarkStart w:id="5" w:name="_Toc28455720"/>
+      <w:r>
+        <w:rPr>
+          <w:rFonts w:hint="eastAsia"/>
+        </w:rPr>
+        <w:t>(</w:t>
+      </w:r>
+      <w:r>
+        <w:rPr>
+          <w:rFonts w:hint="eastAsia"/>
+        </w:rPr>
+        <w:t>一</w:t>
+      </w:r>
+      <w:r>
+        <w:rPr>
+          <w:rFonts w:hint="eastAsia"/>
+        </w:rPr>
+        <w:t>)</w:t>
+      </w:r>
+      <w:r>
+        <w:rPr>
+          <w:rFonts w:hint="eastAsia"/>
+        </w:rPr>
+        <w:t>、短程</w:t>
+      </w:r>
+      <w:r>
+        <w:rPr>
+          <w:rFonts w:hint="eastAsia"/>
+        </w:rPr>
+        <w:t xml:space="preserve"> </w:t>
+      </w:r>
+      <w:r>
+        <w:t xml:space="preserve">– </w:t>
+      </w:r>
+      <w:r>
+        <w:rPr>
+          <w:rFonts w:hint="eastAsia"/>
+        </w:rPr>
+        <w:t>高三到大學</w:t>
+      </w:r>
       <w:bookmarkEnd w:id="5"/>
-    </w:p>
-    <w:p>
-      <w:pPr>
-        <w:pStyle w:val="Heading3"/>
-      </w:pPr>
-      <w:bookmarkStart w:id="6" w:name="_Toc28455720"/>
-      <w:r>
-        <w:rPr>
-          <w:rFonts w:hint="eastAsia"/>
-        </w:rPr>
-        <w:t>(</w:t>
-      </w:r>
-      <w:r>
-        <w:rPr>
-          <w:rFonts w:hint="eastAsia"/>
-        </w:rPr>
-        <w:t>一</w:t>
-      </w:r>
-      <w:r>
-        <w:rPr>
-          <w:rFonts w:hint="eastAsia"/>
-        </w:rPr>
-        <w:t>)</w:t>
-      </w:r>
-      <w:r>
-        <w:rPr>
-          <w:rFonts w:hint="eastAsia"/>
-        </w:rPr>
-        <w:t>、短程</w:t>
-      </w:r>
-      <w:r>
-        <w:rPr>
-          <w:rFonts w:hint="eastAsia"/>
-        </w:rPr>
-        <w:t xml:space="preserve"> </w:t>
-      </w:r>
-      <w:r>
-        <w:t xml:space="preserve">– </w:t>
-      </w:r>
-      <w:r>
-        <w:rPr>
-          <w:rFonts w:hint="eastAsia"/>
-        </w:rPr>
-        <w:t>高三到大學</w:t>
-      </w:r>
-      <w:bookmarkEnd w:id="6"/>
     </w:p>
     <w:p>
       <w:r>
@@ -689,7 +677,7 @@
     </w:p>
     <w:tbl>
       <w:tblPr>
-        <w:tblStyle w:val="TableGrid"/>
+        <w:tblStyle w:val="a7"/>
         <w:tblW w:w="0" w:type="auto"/>
         <w:tblLook w:val="04A0" w:firstRow="1" w:lastRow="0" w:firstColumn="1" w:lastColumn="0" w:noHBand="0" w:noVBand="1"/>
       </w:tblPr>
@@ -733,7 +721,7 @@
             </w:r>
             <w:r>
               <w:rPr>
-                <w:rStyle w:val="Emphasis"/>
+                <w:rStyle w:val="a8"/>
                 <w:rFonts w:hint="eastAsia"/>
               </w:rPr>
               <w:t>微積分</w:t>
@@ -746,7 +734,7 @@
             </w:r>
             <w:r>
               <w:rPr>
-                <w:rStyle w:val="Emphasis"/>
+                <w:rStyle w:val="a8"/>
                 <w:rFonts w:hint="eastAsia"/>
               </w:rPr>
               <w:t>線性代數</w:t>
@@ -759,7 +747,7 @@
             </w:r>
             <w:r>
               <w:rPr>
-                <w:rStyle w:val="Emphasis"/>
+                <w:rStyle w:val="a8"/>
                 <w:rFonts w:hint="eastAsia"/>
               </w:rPr>
               <w:t>統計學</w:t>
@@ -809,7 +797,7 @@
             </w:r>
             <w:r>
               <w:rPr>
-                <w:rStyle w:val="Emphasis"/>
+                <w:rStyle w:val="a8"/>
                 <w:rFonts w:hint="eastAsia"/>
               </w:rPr>
               <w:t>機器學習</w:t>
@@ -822,7 +810,7 @@
             </w:r>
             <w:r>
               <w:rPr>
-                <w:rStyle w:val="Emphasis"/>
+                <w:rStyle w:val="a8"/>
                 <w:rFonts w:hint="eastAsia"/>
               </w:rPr>
               <w:t>人工智慧</w:t>
@@ -872,27 +860,27 @@
             </w:r>
             <w:r>
               <w:rPr>
-                <w:rStyle w:val="Emphasis"/>
+                <w:rStyle w:val="a8"/>
                 <w:rFonts w:hint="eastAsia"/>
               </w:rPr>
               <w:t>J</w:t>
             </w:r>
             <w:r>
               <w:rPr>
-                <w:rStyle w:val="Emphasis"/>
+                <w:rStyle w:val="a8"/>
               </w:rPr>
               <w:t>ulia</w:t>
             </w:r>
             <w:r>
               <w:rPr>
-                <w:rStyle w:val="Emphasis"/>
+                <w:rStyle w:val="a8"/>
                 <w:rFonts w:hint="eastAsia"/>
               </w:rPr>
               <w:t>/</w:t>
             </w:r>
             <w:r>
               <w:rPr>
-                <w:rStyle w:val="Emphasis"/>
+                <w:rStyle w:val="a8"/>
               </w:rPr>
               <w:t>R</w:t>
             </w:r>
@@ -904,20 +892,11 @@
             </w:r>
             <w:r>
               <w:rPr>
-                <w:rStyle w:val="Emphasis"/>
-                <w:rFonts w:hint="eastAsia"/>
-              </w:rPr>
-              <w:t>數據探</w:t>
-            </w:r>
-            <w:proofErr w:type="gramStart"/>
-            <w:r>
-              <w:rPr>
-                <w:rStyle w:val="Emphasis"/>
-                <w:rFonts w:hint="eastAsia"/>
-              </w:rPr>
-              <w:t>勘</w:t>
-            </w:r>
-            <w:proofErr w:type="gramEnd"/>
+                <w:rStyle w:val="a8"/>
+                <w:rFonts w:hint="eastAsia"/>
+              </w:rPr>
+              <w:t>數據探勘</w:t>
+            </w:r>
             <w:r>
               <w:rPr>
                 <w:rFonts w:hint="eastAsia"/>
@@ -930,7 +909,7 @@
     </w:tbl>
     <w:p>
       <w:pPr>
-        <w:pStyle w:val="Heading3"/>
+        <w:pStyle w:val="3"/>
       </w:pPr>
       <w:r>
         <w:rPr>
@@ -938,7 +917,7 @@
         </w:rPr>
         <w:t xml:space="preserve"> </w:t>
       </w:r>
-      <w:bookmarkStart w:id="7" w:name="_Toc28455721"/>
+      <w:bookmarkStart w:id="6" w:name="_Toc28455721"/>
       <w:r>
         <w:rPr>
           <w:rFonts w:hint="eastAsia"/>
@@ -978,7 +957,7 @@
         </w:rPr>
         <w:t>大學</w:t>
       </w:r>
-      <w:bookmarkEnd w:id="7"/>
+      <w:bookmarkEnd w:id="6"/>
       <w:r>
         <w:rPr>
           <w:rFonts w:hint="eastAsia"/>
@@ -998,7 +977,7 @@
       </w:r>
       <w:r>
         <w:rPr>
-          <w:rStyle w:val="Emphasis"/>
+          <w:rStyle w:val="a8"/>
           <w:rFonts w:hint="eastAsia"/>
         </w:rPr>
         <w:t>行有餘力</w:t>
@@ -1007,26 +986,18 @@
         <w:rPr>
           <w:rFonts w:hint="eastAsia"/>
         </w:rPr>
-        <w:t>，</w:t>
-      </w:r>
-      <w:proofErr w:type="gramStart"/>
-      <w:r>
-        <w:rPr>
-          <w:rFonts w:hint="eastAsia"/>
-        </w:rPr>
-        <w:t>我想</w:t>
-      </w:r>
-      <w:r>
-        <w:rPr>
-          <w:rStyle w:val="Emphasis"/>
+        <w:t>，我想</w:t>
+      </w:r>
+      <w:r>
+        <w:rPr>
+          <w:rStyle w:val="a8"/>
           <w:rFonts w:hint="eastAsia"/>
         </w:rPr>
         <w:t>輔修</w:t>
       </w:r>
-      <w:proofErr w:type="gramEnd"/>
-      <w:r>
-        <w:rPr>
-          <w:rStyle w:val="Emphasis"/>
+      <w:r>
+        <w:rPr>
+          <w:rStyle w:val="a8"/>
           <w:rFonts w:hint="eastAsia"/>
         </w:rPr>
         <w:t>資訊工程</w:t>
@@ -1040,13 +1011,12 @@
     </w:p>
     <w:p>
       <w:pPr>
-        <w:pStyle w:val="ListParagraph"/>
+        <w:pStyle w:val="a9"/>
         <w:numPr>
           <w:ilvl w:val="0"/>
           <w:numId w:val="1"/>
         </w:numPr>
       </w:pPr>
-      <w:proofErr w:type="gramStart"/>
       <w:r>
         <w:rPr>
           <w:rFonts w:hint="eastAsia"/>
@@ -1055,23 +1025,15 @@
       </w:r>
       <w:r>
         <w:rPr>
-          <w:rStyle w:val="Emphasis"/>
-          <w:rFonts w:hint="eastAsia"/>
-        </w:rPr>
-        <w:t>多益金色</w:t>
-      </w:r>
-      <w:proofErr w:type="gramEnd"/>
-      <w:r>
-        <w:rPr>
-          <w:rStyle w:val="Emphasis"/>
-          <w:rFonts w:hint="eastAsia"/>
-        </w:rPr>
-        <w:t>證書</w:t>
-      </w:r>
-    </w:p>
-    <w:p>
-      <w:pPr>
-        <w:pStyle w:val="ListParagraph"/>
+          <w:rStyle w:val="a8"/>
+          <w:rFonts w:hint="eastAsia"/>
+        </w:rPr>
+        <w:t>多益金色證書</w:t>
+      </w:r>
+    </w:p>
+    <w:p>
+      <w:pPr>
+        <w:pStyle w:val="a9"/>
         <w:numPr>
           <w:ilvl w:val="0"/>
           <w:numId w:val="1"/>
@@ -1091,7 +1053,7 @@
       </w:r>
       <w:r>
         <w:rPr>
-          <w:rStyle w:val="Emphasis"/>
+          <w:rStyle w:val="a8"/>
           <w:rFonts w:hint="eastAsia"/>
         </w:rPr>
         <w:t>資料科學</w:t>
@@ -1111,30 +1073,21 @@
     </w:p>
     <w:p>
       <w:pPr>
-        <w:pStyle w:val="ListParagraph"/>
+        <w:pStyle w:val="a9"/>
         <w:numPr>
           <w:ilvl w:val="0"/>
           <w:numId w:val="1"/>
         </w:numPr>
-        <w:rPr>
-          <w:rFonts w:hint="eastAsia"/>
-        </w:rPr>
-      </w:pPr>
-      <w:r>
-        <w:rPr>
-          <w:rFonts w:hint="eastAsia"/>
-        </w:rPr>
-        <w:t>選修</w:t>
-      </w:r>
-      <w:r>
-        <w:rPr>
-          <w:rFonts w:hint="eastAsia"/>
-        </w:rPr>
-        <w:t>「</w:t>
-      </w:r>
-      <w:r>
-        <w:rPr>
-          <w:rStyle w:val="Emphasis"/>
+      </w:pPr>
+      <w:r>
+        <w:rPr>
+          <w:rFonts w:hint="eastAsia"/>
+        </w:rPr>
+        <w:t>選修「</w:t>
+      </w:r>
+      <w:r>
+        <w:rPr>
+          <w:rStyle w:val="a8"/>
           <w:rFonts w:hint="eastAsia"/>
         </w:rPr>
         <w:t>金融、貨幣與經濟成長</w:t>
@@ -1143,20 +1096,14 @@
         <w:rPr>
           <w:rFonts w:hint="eastAsia"/>
         </w:rPr>
-        <w:t>」</w:t>
-      </w:r>
-      <w:r>
-        <w:rPr>
-          <w:rFonts w:hint="eastAsia"/>
-        </w:rPr>
-        <w:t>相關的課程</w:t>
-      </w:r>
-    </w:p>
-    <w:p>
-      <w:pPr>
-        <w:pStyle w:val="Heading3"/>
-      </w:pPr>
-      <w:bookmarkStart w:id="8" w:name="_Toc28455722"/>
+        <w:t>」相關的課程</w:t>
+      </w:r>
+    </w:p>
+    <w:p>
+      <w:pPr>
+        <w:pStyle w:val="3"/>
+      </w:pPr>
+      <w:bookmarkStart w:id="7" w:name="_Toc28455722"/>
       <w:r>
         <w:rPr>
           <w:rFonts w:hint="eastAsia"/>
@@ -1202,7 +1149,7 @@
         </w:rPr>
         <w:t>大學</w:t>
       </w:r>
-      <w:bookmarkEnd w:id="8"/>
+      <w:bookmarkEnd w:id="7"/>
       <w:r>
         <w:rPr>
           <w:rFonts w:hint="eastAsia"/>
@@ -1211,11 +1158,6 @@
       </w:r>
     </w:p>
     <w:p>
-      <w:pPr>
-        <w:rPr>
-          <w:rFonts w:hint="eastAsia"/>
-        </w:rPr>
-      </w:pPr>
       <w:r>
         <w:tab/>
       </w:r>
@@ -1227,7 +1169,7 @@
       </w:r>
       <w:r>
         <w:rPr>
-          <w:rStyle w:val="Emphasis"/>
+          <w:rStyle w:val="a8"/>
         </w:rPr>
         <w:t>接案</w:t>
       </w:r>
@@ -1239,7 +1181,7 @@
       </w:r>
       <w:r>
         <w:rPr>
-          <w:rStyle w:val="Emphasis"/>
+          <w:rStyle w:val="a8"/>
         </w:rPr>
         <w:t>創業</w:t>
       </w:r>
@@ -1251,7 +1193,7 @@
       </w:r>
       <w:r>
         <w:rPr>
-          <w:rStyle w:val="Emphasis"/>
+          <w:rStyle w:val="a8"/>
           <w:rFonts w:hint="eastAsia"/>
         </w:rPr>
         <w:t>軟體相關服務</w:t>
@@ -1327,7 +1269,7 @@
       </w:r>
       <w:r>
         <w:rPr>
-          <w:rStyle w:val="Emphasis"/>
+          <w:rStyle w:val="a8"/>
           <w:rFonts w:hint="eastAsia"/>
         </w:rPr>
         <w:t>金融與資訊</w:t>
@@ -1346,6 +1288,8 @@
           <w:bCs/>
         </w:rPr>
       </w:pPr>
+      <w:bookmarkStart w:id="8" w:name="_GoBack"/>
+      <w:bookmarkEnd w:id="8"/>
     </w:p>
     <w:sectPr>
       <w:pgSz w:w="11906" w:h="16838"/>
@@ -1358,7 +1302,7 @@
 </file>
 
 <file path=word/endnotes.xml><?xml version="1.0" encoding="utf-8"?>
-<w:endnotes xmlns:wpc="http://schemas.microsoft.com/office/word/2010/wordprocessingCanvas" xmlns:cx="http://schemas.microsoft.com/office/drawing/2014/chartex" xmlns:cx1="http://schemas.microsoft.com/office/drawing/2015/9/8/chartex" xmlns:cx2="http://schemas.microsoft.com/office/drawing/2015/10/21/chartex" xmlns:cx3="http://schemas.microsoft.com/office/drawing/2016/5/9/chartex" xmlns:cx4="http://schemas.microsoft.com/office/drawing/2016/5/10/chartex" xmlns:cx5="http://schemas.microsoft.com/office/drawing/2016/5/11/chartex" xmlns:cx6="http://schemas.microsoft.com/office/drawing/2016/5/12/chartex" xmlns:cx7="http://schemas.microsoft.com/office/drawing/2016/5/13/chartex" xmlns:cx8="http://schemas.microsoft.com/office/drawing/2016/5/14/chartex" xmlns:mc="http://schemas.openxmlformats.org/markup-compatibility/2006" xmlns:aink="http://schemas.microsoft.com/office/drawing/2016/ink" xmlns:am3d="http://schemas.microsoft.com/office/drawing/2017/model3d" xmlns:o="urn:schemas-microsoft-com:office:office" xmlns:r="http://schemas.openxmlformats.org/officeDocument/2006/relationships" xmlns:m="http://schemas.openxmlformats.org/officeDocument/2006/math" xmlns:v="urn:schemas-microsoft-com:vml" xmlns:wp14="http://schemas.microsoft.com/office/word/2010/wordprocessingDrawing" xmlns:wp="http://schemas.openxmlformats.org/drawingml/2006/wordprocessingDrawing" xmlns:w10="urn:schemas-microsoft-com:office:word" xmlns:w="http://schemas.openxmlformats.org/wordprocessingml/2006/main" xmlns:w14="http://schemas.microsoft.com/office/word/2010/wordml" xmlns:w15="http://schemas.microsoft.com/office/word/2012/wordml" xmlns:w16cid="http://schemas.microsoft.com/office/word/2016/wordml/cid" xmlns:w16se="http://schemas.microsoft.com/office/word/2015/wordml/symex" xmlns:wpg="http://schemas.microsoft.com/office/word/2010/wordprocessingGroup" xmlns:wpi="http://schemas.microsoft.com/office/word/2010/wordprocessingInk" xmlns:wne="http://schemas.microsoft.com/office/word/2006/wordml" xmlns:wps="http://schemas.microsoft.com/office/word/2010/wordprocessingShape" mc:Ignorable="w14 w15 w16se w16cid wp14">
+<w:endnotes xmlns:wpc="http://schemas.microsoft.com/office/word/2010/wordprocessingCanvas" xmlns:mc="http://schemas.openxmlformats.org/markup-compatibility/2006" xmlns:o="urn:schemas-microsoft-com:office:office" xmlns:r="http://schemas.openxmlformats.org/officeDocument/2006/relationships" xmlns:m="http://schemas.openxmlformats.org/officeDocument/2006/math" xmlns:v="urn:schemas-microsoft-com:vml" xmlns:wp14="http://schemas.microsoft.com/office/word/2010/wordprocessingDrawing" xmlns:wp="http://schemas.openxmlformats.org/drawingml/2006/wordprocessingDrawing" xmlns:w10="urn:schemas-microsoft-com:office:word" xmlns:w="http://schemas.openxmlformats.org/wordprocessingml/2006/main" xmlns:w14="http://schemas.microsoft.com/office/word/2010/wordml" xmlns:w15="http://schemas.microsoft.com/office/word/2012/wordml" xmlns:wpg="http://schemas.microsoft.com/office/word/2010/wordprocessingGroup" xmlns:wpi="http://schemas.microsoft.com/office/word/2010/wordprocessingInk" xmlns:wne="http://schemas.microsoft.com/office/word/2006/wordml" xmlns:wps="http://schemas.microsoft.com/office/word/2010/wordprocessingShape" mc:Ignorable="w14 w15 wp14">
   <w:endnote w:type="separator" w:id="-1">
     <w:p>
       <w:pPr>
@@ -1383,7 +1327,7 @@
 </file>
 
 <file path=word/footnotes.xml><?xml version="1.0" encoding="utf-8"?>
-<w:footnotes xmlns:wpc="http://schemas.microsoft.com/office/word/2010/wordprocessingCanvas" xmlns:cx="http://schemas.microsoft.com/office/drawing/2014/chartex" xmlns:cx1="http://schemas.microsoft.com/office/drawing/2015/9/8/chartex" xmlns:cx2="http://schemas.microsoft.com/office/drawing/2015/10/21/chartex" xmlns:cx3="http://schemas.microsoft.com/office/drawing/2016/5/9/chartex" xmlns:cx4="http://schemas.microsoft.com/office/drawing/2016/5/10/chartex" xmlns:cx5="http://schemas.microsoft.com/office/drawing/2016/5/11/chartex" xmlns:cx6="http://schemas.microsoft.com/office/drawing/2016/5/12/chartex" xmlns:cx7="http://schemas.microsoft.com/office/drawing/2016/5/13/chartex" xmlns:cx8="http://schemas.microsoft.com/office/drawing/2016/5/14/chartex" xmlns:mc="http://schemas.openxmlformats.org/markup-compatibility/2006" xmlns:aink="http://schemas.microsoft.com/office/drawing/2016/ink" xmlns:am3d="http://schemas.microsoft.com/office/drawing/2017/model3d" xmlns:o="urn:schemas-microsoft-com:office:office" xmlns:r="http://schemas.openxmlformats.org/officeDocument/2006/relationships" xmlns:m="http://schemas.openxmlformats.org/officeDocument/2006/math" xmlns:v="urn:schemas-microsoft-com:vml" xmlns:wp14="http://schemas.microsoft.com/office/word/2010/wordprocessingDrawing" xmlns:wp="http://schemas.openxmlformats.org/drawingml/2006/wordprocessingDrawing" xmlns:w10="urn:schemas-microsoft-com:office:word" xmlns:w="http://schemas.openxmlformats.org/wordprocessingml/2006/main" xmlns:w14="http://schemas.microsoft.com/office/word/2010/wordml" xmlns:w15="http://schemas.microsoft.com/office/word/2012/wordml" xmlns:w16cid="http://schemas.microsoft.com/office/word/2016/wordml/cid" xmlns:w16se="http://schemas.microsoft.com/office/word/2015/wordml/symex" xmlns:wpg="http://schemas.microsoft.com/office/word/2010/wordprocessingGroup" xmlns:wpi="http://schemas.microsoft.com/office/word/2010/wordprocessingInk" xmlns:wne="http://schemas.microsoft.com/office/word/2006/wordml" xmlns:wps="http://schemas.microsoft.com/office/word/2010/wordprocessingShape" mc:Ignorable="w14 w15 w16se w16cid wp14">
+<w:footnotes xmlns:wpc="http://schemas.microsoft.com/office/word/2010/wordprocessingCanvas" xmlns:mc="http://schemas.openxmlformats.org/markup-compatibility/2006" xmlns:o="urn:schemas-microsoft-com:office:office" xmlns:r="http://schemas.openxmlformats.org/officeDocument/2006/relationships" xmlns:m="http://schemas.openxmlformats.org/officeDocument/2006/math" xmlns:v="urn:schemas-microsoft-com:vml" xmlns:wp14="http://schemas.microsoft.com/office/word/2010/wordprocessingDrawing" xmlns:wp="http://schemas.openxmlformats.org/drawingml/2006/wordprocessingDrawing" xmlns:w10="urn:schemas-microsoft-com:office:word" xmlns:w="http://schemas.openxmlformats.org/wordprocessingml/2006/main" xmlns:w14="http://schemas.microsoft.com/office/word/2010/wordml" xmlns:w15="http://schemas.microsoft.com/office/word/2012/wordml" xmlns:wpg="http://schemas.microsoft.com/office/word/2010/wordprocessingGroup" xmlns:wpi="http://schemas.microsoft.com/office/word/2010/wordprocessingInk" xmlns:wne="http://schemas.microsoft.com/office/word/2006/wordml" xmlns:wps="http://schemas.microsoft.com/office/word/2010/wordprocessingShape" mc:Ignorable="w14 w15 wp14">
   <w:footnote w:type="separator" w:id="-1">
     <w:p>
       <w:pPr>
@@ -1408,7 +1352,7 @@
 </file>
 
 <file path=word/numbering.xml><?xml version="1.0" encoding="utf-8"?>
-<w:numbering xmlns:wpc="http://schemas.microsoft.com/office/word/2010/wordprocessingCanvas" xmlns:cx="http://schemas.microsoft.com/office/drawing/2014/chartex" xmlns:cx1="http://schemas.microsoft.com/office/drawing/2015/9/8/chartex" xmlns:cx2="http://schemas.microsoft.com/office/drawing/2015/10/21/chartex" xmlns:cx3="http://schemas.microsoft.com/office/drawing/2016/5/9/chartex" xmlns:cx4="http://schemas.microsoft.com/office/drawing/2016/5/10/chartex" xmlns:cx5="http://schemas.microsoft.com/office/drawing/2016/5/11/chartex" xmlns:cx6="http://schemas.microsoft.com/office/drawing/2016/5/12/chartex" xmlns:cx7="http://schemas.microsoft.com/office/drawing/2016/5/13/chartex" xmlns:cx8="http://schemas.microsoft.com/office/drawing/2016/5/14/chartex" xmlns:mc="http://schemas.openxmlformats.org/markup-compatibility/2006" xmlns:aink="http://schemas.microsoft.com/office/drawing/2016/ink" xmlns:am3d="http://schemas.microsoft.com/office/drawing/2017/model3d" xmlns:o="urn:schemas-microsoft-com:office:office" xmlns:r="http://schemas.openxmlformats.org/officeDocument/2006/relationships" xmlns:m="http://schemas.openxmlformats.org/officeDocument/2006/math" xmlns:v="urn:schemas-microsoft-com:vml" xmlns:wp14="http://schemas.microsoft.com/office/word/2010/wordprocessingDrawing" xmlns:wp="http://schemas.openxmlformats.org/drawingml/2006/wordprocessingDrawing" xmlns:w10="urn:schemas-microsoft-com:office:word" xmlns:w="http://schemas.openxmlformats.org/wordprocessingml/2006/main" xmlns:w14="http://schemas.microsoft.com/office/word/2010/wordml" xmlns:w15="http://schemas.microsoft.com/office/word/2012/wordml" xmlns:w16cid="http://schemas.microsoft.com/office/word/2016/wordml/cid" xmlns:w16se="http://schemas.microsoft.com/office/word/2015/wordml/symex" xmlns:wpg="http://schemas.microsoft.com/office/word/2010/wordprocessingGroup" xmlns:wpi="http://schemas.microsoft.com/office/word/2010/wordprocessingInk" xmlns:wne="http://schemas.microsoft.com/office/word/2006/wordml" xmlns:wps="http://schemas.microsoft.com/office/word/2010/wordprocessingShape" mc:Ignorable="w14 w15 w16se w16cid wp14">
+<w:numbering xmlns:wpc="http://schemas.microsoft.com/office/word/2010/wordprocessingCanvas" xmlns:mc="http://schemas.openxmlformats.org/markup-compatibility/2006" xmlns:o="urn:schemas-microsoft-com:office:office" xmlns:r="http://schemas.openxmlformats.org/officeDocument/2006/relationships" xmlns:m="http://schemas.openxmlformats.org/officeDocument/2006/math" xmlns:v="urn:schemas-microsoft-com:vml" xmlns:wp14="http://schemas.microsoft.com/office/word/2010/wordprocessingDrawing" xmlns:wp="http://schemas.openxmlformats.org/drawingml/2006/wordprocessingDrawing" xmlns:w10="urn:schemas-microsoft-com:office:word" xmlns:w="http://schemas.openxmlformats.org/wordprocessingml/2006/main" xmlns:w14="http://schemas.microsoft.com/office/word/2010/wordml" xmlns:w15="http://schemas.microsoft.com/office/word/2012/wordml" xmlns:wpg="http://schemas.microsoft.com/office/word/2010/wordprocessingGroup" xmlns:wpi="http://schemas.microsoft.com/office/word/2010/wordprocessingInk" xmlns:wne="http://schemas.microsoft.com/office/word/2006/wordml" xmlns:wps="http://schemas.microsoft.com/office/word/2010/wordprocessingShape" mc:Ignorable="w14 w15 wp14">
   <w:abstractNum w:abstractNumId="0" w15:restartNumberingAfterBreak="0">
     <w:nsid w:val="3ECD0D19"/>
     <w:multiLevelType w:val="hybridMultilevel"/>
@@ -1591,7 +1535,7 @@
 </file>
 
 <file path=word/styles.xml><?xml version="1.0" encoding="utf-8"?>
-<w:styles xmlns:mc="http://schemas.openxmlformats.org/markup-compatibility/2006" xmlns:r="http://schemas.openxmlformats.org/officeDocument/2006/relationships" xmlns:w="http://schemas.openxmlformats.org/wordprocessingml/2006/main" xmlns:w14="http://schemas.microsoft.com/office/word/2010/wordml" xmlns:w15="http://schemas.microsoft.com/office/word/2012/wordml" xmlns:w16cid="http://schemas.microsoft.com/office/word/2016/wordml/cid" xmlns:w16se="http://schemas.microsoft.com/office/word/2015/wordml/symex" mc:Ignorable="w14 w15 w16se w16cid">
+<w:styles xmlns:mc="http://schemas.openxmlformats.org/markup-compatibility/2006" xmlns:r="http://schemas.openxmlformats.org/officeDocument/2006/relationships" xmlns:w="http://schemas.openxmlformats.org/wordprocessingml/2006/main" xmlns:w14="http://schemas.microsoft.com/office/word/2010/wordml" xmlns:w15="http://schemas.microsoft.com/office/word/2012/wordml" mc:Ignorable="w14 w15">
   <w:docDefaults>
     <w:rPrDefault>
       <w:rPr>
@@ -1604,7 +1548,7 @@
     </w:rPrDefault>
     <w:pPrDefault/>
   </w:docDefaults>
-  <w:latentStyles w:defLockedState="0" w:defUIPriority="99" w:defSemiHidden="0" w:defUnhideWhenUsed="0" w:defQFormat="0" w:count="376">
+  <w:latentStyles w:defLockedState="0" w:defUIPriority="99" w:defSemiHidden="0" w:defUnhideWhenUsed="0" w:defQFormat="0" w:count="371">
     <w:lsdException w:name="Normal" w:uiPriority="0" w:qFormat="1"/>
     <w:lsdException w:name="heading 1" w:uiPriority="9" w:qFormat="1"/>
     <w:lsdException w:name="heading 2" w:semiHidden="1" w:uiPriority="9" w:unhideWhenUsed="1" w:qFormat="1"/>
@@ -1710,6 +1654,7 @@
     <w:lsdException w:name="HTML Sample" w:semiHidden="1" w:unhideWhenUsed="1"/>
     <w:lsdException w:name="HTML Typewriter" w:semiHidden="1" w:unhideWhenUsed="1"/>
     <w:lsdException w:name="HTML Variable" w:semiHidden="1" w:unhideWhenUsed="1"/>
+    <w:lsdException w:name="Normal Table" w:semiHidden="1" w:unhideWhenUsed="1"/>
     <w:lsdException w:name="annotation subject" w:semiHidden="1" w:unhideWhenUsed="1"/>
     <w:lsdException w:name="No List" w:semiHidden="1" w:unhideWhenUsed="1"/>
     <w:lsdException w:name="Outline List 1" w:semiHidden="1" w:unhideWhenUsed="1"/>
@@ -1752,8 +1697,11 @@
     <w:lsdException w:name="Table Contemporary" w:semiHidden="1" w:unhideWhenUsed="1"/>
     <w:lsdException w:name="Table Elegant" w:semiHidden="1" w:unhideWhenUsed="1"/>
     <w:lsdException w:name="Table Professional" w:semiHidden="1" w:unhideWhenUsed="1"/>
+    <w:lsdException w:name="Table Subtle 1" w:semiHidden="1" w:unhideWhenUsed="1"/>
     <w:lsdException w:name="Table Subtle 2" w:semiHidden="1" w:unhideWhenUsed="1"/>
     <w:lsdException w:name="Table Web 1" w:semiHidden="1" w:unhideWhenUsed="1"/>
+    <w:lsdException w:name="Table Web 2" w:semiHidden="1" w:unhideWhenUsed="1"/>
+    <w:lsdException w:name="Table Web 3" w:semiHidden="1" w:unhideWhenUsed="1"/>
     <w:lsdException w:name="Balloon Text" w:semiHidden="1" w:unhideWhenUsed="1"/>
     <w:lsdException w:name="Table Grid" w:uiPriority="39"/>
     <w:lsdException w:name="Table Theme" w:semiHidden="1" w:unhideWhenUsed="1"/>
@@ -1972,13 +1920,8 @@
     <w:lsdException w:name="List Table 5 Dark Accent 6" w:uiPriority="50"/>
     <w:lsdException w:name="List Table 6 Colorful Accent 6" w:uiPriority="51"/>
     <w:lsdException w:name="List Table 7 Colorful Accent 6" w:uiPriority="52"/>
-    <w:lsdException w:name="Mention" w:semiHidden="1" w:unhideWhenUsed="1"/>
-    <w:lsdException w:name="Smart Hyperlink" w:semiHidden="1" w:unhideWhenUsed="1"/>
-    <w:lsdException w:name="Hashtag" w:semiHidden="1" w:unhideWhenUsed="1"/>
-    <w:lsdException w:name="Unresolved Mention" w:semiHidden="1" w:unhideWhenUsed="1"/>
-    <w:lsdException w:name="Smart Link" w:semiHidden="1" w:unhideWhenUsed="1"/>
   </w:latentStyles>
-  <w:style w:type="paragraph" w:default="1" w:styleId="Normal">
+  <w:style w:type="paragraph" w:default="1" w:styleId="a">
     <w:name w:val="Normal"/>
     <w:qFormat/>
     <w:rsid w:val="00AA24E8"/>
@@ -1987,14 +1930,14 @@
       <w:spacing w:line="360" w:lineRule="auto"/>
     </w:pPr>
     <w:rPr>
-      <w:rFonts w:eastAsia="標楷體"/>
+      <w:rFonts w:eastAsia="DFKai-SB"/>
     </w:rPr>
   </w:style>
-  <w:style w:type="paragraph" w:styleId="Heading2">
+  <w:style w:type="paragraph" w:styleId="2">
     <w:name w:val="heading 2"/>
-    <w:basedOn w:val="Normal"/>
-    <w:next w:val="Normal"/>
-    <w:link w:val="Heading2Char"/>
+    <w:basedOn w:val="a"/>
+    <w:next w:val="a"/>
+    <w:link w:val="20"/>
     <w:uiPriority w:val="9"/>
     <w:unhideWhenUsed/>
     <w:qFormat/>
@@ -2012,11 +1955,11 @@
       <w:szCs w:val="26"/>
     </w:rPr>
   </w:style>
-  <w:style w:type="paragraph" w:styleId="Heading3">
+  <w:style w:type="paragraph" w:styleId="3">
     <w:name w:val="heading 3"/>
-    <w:basedOn w:val="Normal"/>
-    <w:next w:val="Normal"/>
-    <w:link w:val="Heading3Char"/>
+    <w:basedOn w:val="a"/>
+    <w:next w:val="a"/>
+    <w:link w:val="30"/>
     <w:uiPriority w:val="9"/>
     <w:unhideWhenUsed/>
     <w:qFormat/>
@@ -2033,12 +1976,13 @@
       <w:szCs w:val="24"/>
     </w:rPr>
   </w:style>
-  <w:style w:type="character" w:default="1" w:styleId="DefaultParagraphFont">
+  <w:style w:type="character" w:default="1" w:styleId="a0">
     <w:name w:val="Default Paragraph Font"/>
     <w:uiPriority w:val="1"/>
+    <w:semiHidden/>
     <w:unhideWhenUsed/>
   </w:style>
-  <w:style w:type="table" w:default="1" w:styleId="TableNormal">
+  <w:style w:type="table" w:default="1" w:styleId="a1">
     <w:name w:val="Normal Table"/>
     <w:uiPriority w:val="99"/>
     <w:semiHidden/>
@@ -2053,16 +1997,16 @@
       </w:tblCellMar>
     </w:tblPr>
   </w:style>
-  <w:style w:type="numbering" w:default="1" w:styleId="NoList">
+  <w:style w:type="numbering" w:default="1" w:styleId="a2">
     <w:name w:val="No List"/>
     <w:uiPriority w:val="99"/>
     <w:semiHidden/>
     <w:unhideWhenUsed/>
   </w:style>
-  <w:style w:type="paragraph" w:styleId="Header">
+  <w:style w:type="paragraph" w:styleId="a3">
     <w:name w:val="header"/>
-    <w:basedOn w:val="Normal"/>
-    <w:link w:val="HeaderChar"/>
+    <w:basedOn w:val="a"/>
+    <w:link w:val="a4"/>
     <w:uiPriority w:val="99"/>
     <w:unhideWhenUsed/>
     <w:rsid w:val="00AA24E8"/>
@@ -2077,17 +2021,17 @@
       <w:rFonts w:eastAsiaTheme="minorEastAsia"/>
     </w:rPr>
   </w:style>
-  <w:style w:type="character" w:customStyle="1" w:styleId="HeaderChar">
-    <w:name w:val="Header Char"/>
-    <w:basedOn w:val="DefaultParagraphFont"/>
-    <w:link w:val="Header"/>
+  <w:style w:type="character" w:customStyle="1" w:styleId="a4">
+    <w:name w:val="頁首 字元"/>
+    <w:basedOn w:val="a0"/>
+    <w:link w:val="a3"/>
     <w:uiPriority w:val="99"/>
     <w:rsid w:val="00AA24E8"/>
   </w:style>
-  <w:style w:type="paragraph" w:styleId="Footer">
+  <w:style w:type="paragraph" w:styleId="a5">
     <w:name w:val="footer"/>
-    <w:basedOn w:val="Normal"/>
-    <w:link w:val="FooterChar"/>
+    <w:basedOn w:val="a"/>
+    <w:link w:val="a6"/>
     <w:uiPriority w:val="99"/>
     <w:unhideWhenUsed/>
     <w:rsid w:val="00AA24E8"/>
@@ -2102,17 +2046,17 @@
       <w:rFonts w:eastAsiaTheme="minorEastAsia"/>
     </w:rPr>
   </w:style>
-  <w:style w:type="character" w:customStyle="1" w:styleId="FooterChar">
-    <w:name w:val="Footer Char"/>
-    <w:basedOn w:val="DefaultParagraphFont"/>
-    <w:link w:val="Footer"/>
+  <w:style w:type="character" w:customStyle="1" w:styleId="a6">
+    <w:name w:val="頁尾 字元"/>
+    <w:basedOn w:val="a0"/>
+    <w:link w:val="a5"/>
     <w:uiPriority w:val="99"/>
     <w:rsid w:val="00AA24E8"/>
   </w:style>
-  <w:style w:type="character" w:customStyle="1" w:styleId="Heading2Char">
-    <w:name w:val="Heading 2 Char"/>
-    <w:basedOn w:val="DefaultParagraphFont"/>
-    <w:link w:val="Heading2"/>
+  <w:style w:type="character" w:customStyle="1" w:styleId="20">
+    <w:name w:val="標題 2 字元"/>
+    <w:basedOn w:val="a0"/>
+    <w:link w:val="2"/>
     <w:uiPriority w:val="9"/>
     <w:rsid w:val="00AA24E8"/>
     <w:rPr>
@@ -2121,10 +2065,10 @@
       <w:szCs w:val="26"/>
     </w:rPr>
   </w:style>
-  <w:style w:type="character" w:customStyle="1" w:styleId="Heading3Char">
-    <w:name w:val="Heading 3 Char"/>
-    <w:basedOn w:val="DefaultParagraphFont"/>
-    <w:link w:val="Heading3"/>
+  <w:style w:type="character" w:customStyle="1" w:styleId="30">
+    <w:name w:val="標題 3 字元"/>
+    <w:basedOn w:val="a0"/>
+    <w:link w:val="3"/>
     <w:uiPriority w:val="9"/>
     <w:rsid w:val="00AA24E8"/>
     <w:rPr>
@@ -2133,9 +2077,9 @@
       <w:szCs w:val="24"/>
     </w:rPr>
   </w:style>
-  <w:style w:type="table" w:styleId="TableGrid">
+  <w:style w:type="table" w:styleId="a7">
     <w:name w:val="Table Grid"/>
-    <w:basedOn w:val="TableNormal"/>
+    <w:basedOn w:val="a1"/>
     <w:uiPriority w:val="39"/>
     <w:rsid w:val="00AA24E8"/>
     <w:tblPr>
@@ -2149,9 +2093,9 @@
       </w:tblBorders>
     </w:tblPr>
   </w:style>
-  <w:style w:type="character" w:styleId="Emphasis">
+  <w:style w:type="character" w:styleId="a8">
     <w:name w:val="Emphasis"/>
-    <w:basedOn w:val="DefaultParagraphFont"/>
+    <w:basedOn w:val="a0"/>
     <w:uiPriority w:val="20"/>
     <w:qFormat/>
     <w:rsid w:val="00AA24E8"/>
@@ -2162,9 +2106,9 @@
       <w:u w:val="single"/>
     </w:rPr>
   </w:style>
-  <w:style w:type="paragraph" w:styleId="ListParagraph">
+  <w:style w:type="paragraph" w:styleId="a9">
     <w:name w:val="List Paragraph"/>
-    <w:basedOn w:val="Normal"/>
+    <w:basedOn w:val="a"/>
     <w:uiPriority w:val="34"/>
     <w:qFormat/>
     <w:rsid w:val="008E413D"/>

</xml_diff>